<commit_message>
Version final, con documentación necesaria para actualizar y Titulos y Descripciones dinámicas para páginas
</commit_message>
<xml_diff>
--- a/Estructura de carpetas.docx
+++ b/Estructura de carpetas.docx
@@ -443,20 +443,103 @@
         </w:rPr>
         <w:t>css</w:t>
       </w:r>
-      <w:bookmarkStart w:id="0" w:name="_GoBack"/>
-      <w:bookmarkEnd w:id="0"/>
       <w:proofErr w:type="spellEnd"/>
     </w:p>
     <w:p>
       <w:pPr>
+        <w:pStyle w:val="Prrafodelista"/>
+        <w:numPr>
+          <w:ilvl w:val="0"/>
+          <w:numId w:val="5"/>
+        </w:numPr>
+        <w:rPr>
+          <w:rStyle w:val="nfasis"/>
+          <w:lang w:val="en-US"/>
+        </w:rPr>
+      </w:pPr>
+      <w:proofErr w:type="spellStart"/>
+      <w:r>
+        <w:rPr>
+          <w:rStyle w:val="nfasis"/>
+          <w:b/>
+          <w:lang w:val="en-US"/>
+        </w:rPr>
+        <w:t>Bower_components</w:t>
+      </w:r>
+      <w:proofErr w:type="spellEnd"/>
+      <w:r>
+        <w:rPr>
+          <w:rStyle w:val="nfasis"/>
+          <w:b/>
+          <w:lang w:val="en-US"/>
+        </w:rPr>
+        <w:t>:</w:t>
+      </w:r>
+      <w:r>
+        <w:rPr>
+          <w:rStyle w:val="nfasis"/>
+          <w:lang w:val="en-US"/>
+        </w:rPr>
+        <w:t xml:space="preserve"> </w:t>
+      </w:r>
+      <w:proofErr w:type="spellStart"/>
+      <w:r>
+        <w:rPr>
+          <w:rStyle w:val="nfasis"/>
+          <w:lang w:val="en-US"/>
+        </w:rPr>
+        <w:t>Dependencias</w:t>
+      </w:r>
+      <w:proofErr w:type="spellEnd"/>
+      <w:r>
+        <w:rPr>
+          <w:rStyle w:val="nfasis"/>
+          <w:lang w:val="en-US"/>
+        </w:rPr>
+        <w:t xml:space="preserve"> (Angular, </w:t>
+      </w:r>
+      <w:proofErr w:type="spellStart"/>
+      <w:r>
+        <w:rPr>
+          <w:rStyle w:val="nfasis"/>
+          <w:lang w:val="en-US"/>
+        </w:rPr>
+        <w:t>Jquery</w:t>
+      </w:r>
+      <w:proofErr w:type="spellEnd"/>
+      <w:r>
+        <w:rPr>
+          <w:rStyle w:val="nfasis"/>
+          <w:lang w:val="en-US"/>
+        </w:rPr>
+        <w:t>, Bootstrap, Underscore, Firebase)</w:t>
+      </w:r>
+      <w:bookmarkStart w:id="0" w:name="_GoBack"/>
+      <w:bookmarkEnd w:id="0"/>
+    </w:p>
+    <w:p>
+      <w:pPr>
         <w:ind w:left="360"/>
         <w:rPr>
           <w:rStyle w:val="nfasis"/>
+          <w:lang w:val="en-US"/>
         </w:rPr>
       </w:pPr>
     </w:p>
-    <w:p/>
-    <w:p/>
+    <w:p>
+      <w:pPr>
+        <w:rPr>
+          <w:lang w:val="en-US"/>
+        </w:rPr>
+      </w:pPr>
+    </w:p>
+    <w:p>
+      <w:pPr>
+        <w:rPr>
+          <w:lang w:val="en-US"/>
+        </w:rPr>
+      </w:pPr>
+    </w:p>
     <w:sectPr>
       <w:pgSz w:w="12240" w:h="15840"/>
       <w:pgMar w:top="1417" w:right="1701" w:bottom="1417" w:left="1701" w:header="708" w:footer="708" w:gutter="0"/>
@@ -1581,6 +1664,7 @@
   <w:style w:type="character" w:default="1" w:styleId="Fuentedeprrafopredeter">
     <w:name w:val="Default Paragraph Font"/>
     <w:uiPriority w:val="1"/>
+    <w:semiHidden/>
     <w:unhideWhenUsed/>
   </w:style>
   <w:style w:type="table" w:default="1" w:styleId="Tablanormal">
@@ -2056,6 +2140,7 @@
   <w:style w:type="character" w:default="1" w:styleId="Fuentedeprrafopredeter">
     <w:name w:val="Default Paragraph Font"/>
     <w:uiPriority w:val="1"/>
+    <w:semiHidden/>
     <w:unhideWhenUsed/>
   </w:style>
   <w:style w:type="table" w:default="1" w:styleId="Tablanormal">

</xml_diff>